<commit_message>
docs(conventions): из файла general_conventions.docx выделен local_conventions.docx
</commit_message>
<xml_diff>
--- a/Doc/general_conventions.docx
+++ b/Doc/general_conventions.docx
@@ -1,21 +1,45 @@
 
 <file path=word/document.xml><?xml version="1.0" encoding="utf-8"?>
-<w:document xmlns:wpc="http://schemas.microsoft.com/office/word/2010/wordprocessingCanvas" xmlns:mc="http://schemas.openxmlformats.org/markup-compatibility/2006" xmlns:o="urn:schemas-microsoft-com:office:office" xmlns:r="http://schemas.openxmlformats.org/officeDocument/2006/relationships" xmlns:m="http://schemas.openxmlformats.org/officeDocument/2006/math" xmlns:v="urn:schemas-microsoft-com:vml" xmlns:wp14="http://schemas.microsoft.com/office/word/2010/wordprocessingDrawing" xmlns:wp="http://schemas.openxmlformats.org/drawingml/2006/wordprocessingDrawing" xmlns:w10="urn:schemas-microsoft-com:office:word" xmlns:w="http://schemas.openxmlformats.org/wordprocessingml/2006/main" xmlns:w14="http://schemas.microsoft.com/office/word/2010/wordml" xmlns:wpg="http://schemas.microsoft.com/office/word/2010/wordprocessingGroup" xmlns:wpi="http://schemas.microsoft.com/office/word/2010/wordprocessingInk" xmlns:wne="http://schemas.microsoft.com/office/word/2006/wordml" xmlns:wps="http://schemas.microsoft.com/office/word/2010/wordprocessingShape" mc:Ignorable="w14 wp14">
+<w:document xmlns:ve="http://schemas.openxmlformats.org/markup-compatibility/2006" xmlns:o="urn:schemas-microsoft-com:office:office" xmlns:r="http://schemas.openxmlformats.org/officeDocument/2006/relationships" xmlns:m="http://schemas.openxmlformats.org/officeDocument/2006/math" xmlns:v="urn:schemas-microsoft-com:vml" xmlns:wp="http://schemas.openxmlformats.org/drawingml/2006/wordprocessingDrawing" xmlns:w10="urn:schemas-microsoft-com:office:word" xmlns:w="http://schemas.openxmlformats.org/wordprocessingml/2006/main" xmlns:wne="http://schemas.microsoft.com/office/word/2006/wordml">
   <w:body>
     <w:p>
       <w:pPr>
-        <w:pStyle w:val="a4"/>
-      </w:pPr>
-      <w:r>
-        <w:t>Соглашение о тегах</w:t>
-      </w:r>
-    </w:p>
-    <w:p>
-      <w:pPr>
-        <w:pStyle w:val="1"/>
-      </w:pPr>
-      <w:r>
-        <w:t xml:space="preserve">Теги в </w:t>
+        <w:pStyle w:val="Title"/>
+        <w:rPr>
+          <w:lang w:val="en-US"/>
+        </w:rPr>
+      </w:pPr>
+      <w:r>
+        <w:rPr>
+          <w:lang w:val="en-US"/>
+        </w:rPr>
+        <w:t>General Conventions</w:t>
+      </w:r>
+    </w:p>
+    <w:p>
+      <w:pPr>
+        <w:pStyle w:val="Heading1"/>
+        <w:rPr>
+          <w:lang w:val="en-US"/>
+        </w:rPr>
+      </w:pPr>
+      <w:r>
+        <w:t>Теги</w:t>
+      </w:r>
+      <w:r>
+        <w:rPr>
+          <w:lang w:val="en-US"/>
+        </w:rPr>
+        <w:t xml:space="preserve"> </w:t>
+      </w:r>
+      <w:r>
+        <w:t>в</w:t>
+      </w:r>
+      <w:r>
+        <w:rPr>
+          <w:lang w:val="en-US"/>
+        </w:rPr>
+        <w:t xml:space="preserve"> </w:t>
       </w:r>
       <w:proofErr w:type="spellStart"/>
       <w:r>
@@ -25,6 +49,13 @@
         <w:t>git</w:t>
       </w:r>
       <w:proofErr w:type="spellEnd"/>
+    </w:p>
+    <w:p>
+      <w:pPr>
+        <w:rPr>
+          <w:lang w:val="en-US"/>
+        </w:rPr>
+      </w:pPr>
     </w:p>
     <w:p>
       <w:pPr>
@@ -80,7 +111,7 @@
       </w:r>
       <w:r>
         <w:rPr>
-          <w:rStyle w:val="a8"/>
+          <w:rStyle w:val="FootnoteReference"/>
         </w:rPr>
         <w:footnoteReference w:id="1"/>
       </w:r>
@@ -202,7 +233,7 @@
     </w:p>
     <w:p>
       <w:pPr>
-        <w:pStyle w:val="a3"/>
+        <w:pStyle w:val="ListParagraph"/>
         <w:numPr>
           <w:ilvl w:val="0"/>
           <w:numId w:val="1"/>
@@ -221,7 +252,7 @@
     </w:p>
     <w:p>
       <w:pPr>
-        <w:pStyle w:val="a3"/>
+        <w:pStyle w:val="ListParagraph"/>
         <w:numPr>
           <w:ilvl w:val="0"/>
           <w:numId w:val="1"/>
@@ -243,7 +274,7 @@
     </w:p>
     <w:p>
       <w:pPr>
-        <w:pStyle w:val="a3"/>
+        <w:pStyle w:val="ListParagraph"/>
         <w:numPr>
           <w:ilvl w:val="0"/>
           <w:numId w:val="1"/>
@@ -259,7 +290,7 @@
     </w:p>
     <w:p>
       <w:pPr>
-        <w:pStyle w:val="a3"/>
+        <w:pStyle w:val="ListParagraph"/>
         <w:numPr>
           <w:ilvl w:val="0"/>
           <w:numId w:val="1"/>
@@ -272,7 +303,7 @@
     </w:p>
     <w:p>
       <w:pPr>
-        <w:pStyle w:val="a3"/>
+        <w:pStyle w:val="ListParagraph"/>
         <w:numPr>
           <w:ilvl w:val="0"/>
           <w:numId w:val="1"/>
@@ -352,7 +383,7 @@
     </w:p>
     <w:p>
       <w:pPr>
-        <w:pStyle w:val="1"/>
+        <w:pStyle w:val="Heading1"/>
       </w:pPr>
       <w:r>
         <w:t>Порядок</w:t>
@@ -368,84 +399,10 @@
       <w:pPr>
         <w:ind w:firstLine="567"/>
         <w:jc w:val="both"/>
-      </w:pPr>
-      <w:r>
-        <w:t>Рекомендуется следующий порядок разработки. Разработка</w:t>
-      </w:r>
-      <w:r>
-        <w:t xml:space="preserve"> модулей</w:t>
-      </w:r>
-      <w:r>
-        <w:t xml:space="preserve"> ведётся в главном </w:t>
-      </w:r>
-      <w:proofErr w:type="spellStart"/>
-      <w:r>
-        <w:t>бранче</w:t>
-      </w:r>
-      <w:proofErr w:type="spellEnd"/>
-      <w:r>
-        <w:t xml:space="preserve"> (</w:t>
-      </w:r>
-      <w:r>
-        <w:rPr>
-          <w:lang w:val="en-US"/>
-        </w:rPr>
-        <w:t>master</w:t>
-      </w:r>
-      <w:r>
-        <w:t>);</w:t>
-      </w:r>
-      <w:r>
-        <w:t xml:space="preserve"> </w:t>
-      </w:r>
-      <w:r>
-        <w:t xml:space="preserve">при необходимости работать над задачей изолированно от других изменений </w:t>
-      </w:r>
-      <w:r>
-        <w:t xml:space="preserve">для неё </w:t>
-      </w:r>
-      <w:r>
-        <w:t xml:space="preserve">создаётся </w:t>
-      </w:r>
-      <w:proofErr w:type="spellStart"/>
-      <w:r>
-        <w:t>бранч</w:t>
-      </w:r>
-      <w:proofErr w:type="spellEnd"/>
-      <w:r>
-        <w:t xml:space="preserve">. Когда доработка завершена и модуль готов к релизу, </w:t>
-      </w:r>
-      <w:r>
-        <w:t xml:space="preserve">все необходимые изменения следует </w:t>
-      </w:r>
-      <w:proofErr w:type="spellStart"/>
-      <w:r>
-        <w:t>закоммитить</w:t>
-      </w:r>
-      <w:proofErr w:type="spellEnd"/>
-      <w:r>
-        <w:t xml:space="preserve"> и отправить в удалённый </w:t>
-      </w:r>
-      <w:proofErr w:type="spellStart"/>
-      <w:r>
-        <w:t>репозиторий</w:t>
-      </w:r>
-      <w:proofErr w:type="spellEnd"/>
-      <w:r>
-        <w:t xml:space="preserve"> </w:t>
-      </w:r>
-      <w:r>
-        <w:t>(</w:t>
-      </w:r>
-      <w:r>
-        <w:rPr>
-          <w:lang w:val="en-US"/>
-        </w:rPr>
-        <w:t>push</w:t>
-      </w:r>
-      <w:r>
-        <w:t>).</w:t>
-      </w:r>
+        <w:rPr>
+          <w:lang w:val="en-US"/>
+        </w:rPr>
+      </w:pPr>
     </w:p>
     <w:p>
       <w:pPr>
@@ -776,515 +733,35 @@
         <w:rPr>
           <w:b/>
         </w:rPr>
+        <w:t>Примечания</w:t>
+      </w:r>
+    </w:p>
+    <w:p>
+      <w:pPr>
+        <w:pStyle w:val="Heading1"/>
+        <w:rPr>
+          <w:lang w:val="en-US"/>
+        </w:rPr>
+      </w:pPr>
+      <w:r>
         <w:lastRenderedPageBreak/>
-        <w:t>Примечания</w:t>
-      </w:r>
-    </w:p>
-    <w:p>
-      <w:pPr>
-        <w:pStyle w:val="a3"/>
-        <w:numPr>
-          <w:ilvl w:val="0"/>
-          <w:numId w:val="4"/>
-        </w:numPr>
-        <w:jc w:val="both"/>
-      </w:pPr>
-      <w:r>
-        <w:t xml:space="preserve">При создании тега необходимо дополнить информацией о нём разделы «Замечания к версиям» </w:t>
-      </w:r>
-      <w:r>
-        <w:rPr>
-          <w:lang w:val="en-US"/>
-        </w:rPr>
-        <w:t>Javadoc</w:t>
-      </w:r>
-      <w:r>
-        <w:t>-</w:t>
-      </w:r>
-      <w:r>
-        <w:t xml:space="preserve">документации всех затрагиваемых модулей. Так, если 24.11.2015  создаётся тег </w:t>
+        <w:t xml:space="preserve">Создание тега с помощью </w:t>
       </w:r>
       <w:proofErr w:type="spellStart"/>
       <w:r>
         <w:rPr>
           <w:lang w:val="en-US"/>
         </w:rPr>
-        <w:t>JepRia</w:t>
+        <w:t>TortoiseGit</w:t>
       </w:r>
       <w:proofErr w:type="spellEnd"/>
-      <w:r>
-        <w:t>-8.8.0,</w:t>
-      </w:r>
-      <w:r>
-        <w:t xml:space="preserve"> </w:t>
-      </w:r>
-      <w:proofErr w:type="spellStart"/>
-      <w:r>
-        <w:rPr>
-          <w:lang w:val="en-US"/>
-        </w:rPr>
-        <w:t>JepRiaToolkit</w:t>
-      </w:r>
-      <w:proofErr w:type="spellEnd"/>
-      <w:r>
-        <w:t xml:space="preserve">-6.4.0, </w:t>
-      </w:r>
-      <w:r>
-        <w:t>то:</w:t>
-      </w:r>
-    </w:p>
-    <w:p>
-      <w:pPr>
-        <w:pStyle w:val="a3"/>
-        <w:numPr>
-          <w:ilvl w:val="0"/>
-          <w:numId w:val="3"/>
-        </w:numPr>
-        <w:jc w:val="both"/>
-      </w:pPr>
-      <w:r>
-        <w:t>в</w:t>
-      </w:r>
-      <w:r>
-        <w:t xml:space="preserve"> </w:t>
-      </w:r>
-      <w:r>
-        <w:rPr>
-          <w:lang w:val="en-US"/>
-        </w:rPr>
-        <w:t>Module</w:t>
-      </w:r>
-      <w:r>
-        <w:t>/</w:t>
-      </w:r>
-      <w:proofErr w:type="spellStart"/>
-      <w:r>
-        <w:rPr>
-          <w:lang w:val="en-US"/>
-        </w:rPr>
-        <w:t>JepRia</w:t>
-      </w:r>
-      <w:proofErr w:type="spellEnd"/>
-      <w:r>
-        <w:t>/</w:t>
-      </w:r>
-      <w:r>
-        <w:rPr>
-          <w:lang w:val="en-US"/>
-        </w:rPr>
-        <w:t>App</w:t>
-      </w:r>
-      <w:r>
-        <w:t>/</w:t>
-      </w:r>
-      <w:proofErr w:type="spellStart"/>
-      <w:r>
-        <w:rPr>
-          <w:lang w:val="en-US"/>
-        </w:rPr>
-        <w:t>src</w:t>
-      </w:r>
-      <w:proofErr w:type="spellEnd"/>
-      <w:r>
-        <w:t>/</w:t>
-      </w:r>
-      <w:r>
-        <w:rPr>
-          <w:lang w:val="en-US"/>
-        </w:rPr>
-        <w:t>java</w:t>
-      </w:r>
-      <w:r>
-        <w:t>/</w:t>
-      </w:r>
-      <w:r>
-        <w:rPr>
-          <w:lang w:val="en-US"/>
-        </w:rPr>
-        <w:t>com</w:t>
-      </w:r>
-      <w:r>
-        <w:t>/</w:t>
-      </w:r>
-      <w:r>
-        <w:rPr>
-          <w:lang w:val="en-US"/>
-        </w:rPr>
-        <w:t>technology</w:t>
-      </w:r>
-      <w:r>
-        <w:t>/</w:t>
-      </w:r>
-      <w:proofErr w:type="spellStart"/>
-      <w:r>
-        <w:rPr>
-          <w:lang w:val="en-US"/>
-        </w:rPr>
-        <w:t>jep</w:t>
-      </w:r>
-      <w:proofErr w:type="spellEnd"/>
-      <w:r>
-        <w:t>/</w:t>
-      </w:r>
-      <w:proofErr w:type="spellStart"/>
-      <w:r>
-        <w:rPr>
-          <w:lang w:val="en-US"/>
-        </w:rPr>
-        <w:t>jepria</w:t>
-      </w:r>
-      <w:proofErr w:type="spellEnd"/>
-      <w:r>
-        <w:t>/</w:t>
-      </w:r>
-      <w:r>
-        <w:rPr>
-          <w:lang w:val="en-US"/>
-        </w:rPr>
-        <w:t>overview</w:t>
-      </w:r>
-      <w:r>
-        <w:t>.</w:t>
-      </w:r>
-      <w:r>
-        <w:rPr>
-          <w:lang w:val="en-US"/>
-        </w:rPr>
-        <w:t>html</w:t>
-      </w:r>
-      <w:r>
-        <w:t xml:space="preserve"> </w:t>
-      </w:r>
-      <w:r>
-        <w:t>необходимо добавить раздел «Комментарии к версиям» -</w:t>
-      </w:r>
-      <w:r>
-        <w:t xml:space="preserve">&gt; </w:t>
-      </w:r>
-      <w:r>
-        <w:t>«</w:t>
-      </w:r>
-      <w:r>
-        <w:t>8.8.0 (</w:t>
-      </w:r>
-      <w:r>
-        <w:t>2015-11-24</w:t>
-      </w:r>
-      <w:r>
-        <w:t>)</w:t>
-      </w:r>
-      <w:r>
-        <w:t>»;</w:t>
-      </w:r>
-    </w:p>
-    <w:p>
-      <w:pPr>
-        <w:pStyle w:val="a3"/>
-        <w:numPr>
-          <w:ilvl w:val="0"/>
-          <w:numId w:val="3"/>
-        </w:numPr>
-        <w:jc w:val="both"/>
-      </w:pPr>
-      <w:r>
-        <w:t>в</w:t>
-      </w:r>
-      <w:r>
-        <w:t xml:space="preserve"> </w:t>
-      </w:r>
-      <w:r>
-        <w:rPr>
-          <w:lang w:val="en-US"/>
-        </w:rPr>
-        <w:t>Module</w:t>
-      </w:r>
-      <w:r>
-        <w:t>/</w:t>
-      </w:r>
-      <w:proofErr w:type="spellStart"/>
-      <w:r>
-        <w:rPr>
-          <w:lang w:val="en-US"/>
-        </w:rPr>
-        <w:t>JepRiaToolkit</w:t>
-      </w:r>
-      <w:proofErr w:type="spellEnd"/>
-      <w:r>
-        <w:t>/</w:t>
-      </w:r>
-      <w:r>
-        <w:rPr>
-          <w:lang w:val="en-US"/>
-        </w:rPr>
-        <w:t>App</w:t>
-      </w:r>
-      <w:r>
-        <w:t>/</w:t>
-      </w:r>
-      <w:proofErr w:type="spellStart"/>
-      <w:r>
-        <w:rPr>
-          <w:lang w:val="en-US"/>
-        </w:rPr>
-        <w:t>src</w:t>
-      </w:r>
-      <w:proofErr w:type="spellEnd"/>
-      <w:r>
-        <w:t>/</w:t>
-      </w:r>
-      <w:r>
-        <w:rPr>
-          <w:lang w:val="en-US"/>
-        </w:rPr>
-        <w:t>java</w:t>
-      </w:r>
-      <w:r>
-        <w:t>/</w:t>
-      </w:r>
-      <w:r>
-        <w:rPr>
-          <w:lang w:val="en-US"/>
-        </w:rPr>
-        <w:t>com</w:t>
-      </w:r>
-      <w:r>
-        <w:t>/</w:t>
-      </w:r>
-      <w:r>
-        <w:rPr>
-          <w:lang w:val="en-US"/>
-        </w:rPr>
-        <w:t>technology</w:t>
-      </w:r>
-      <w:r>
-        <w:t>/</w:t>
-      </w:r>
-      <w:proofErr w:type="spellStart"/>
-      <w:r>
-        <w:rPr>
-          <w:lang w:val="en-US"/>
-        </w:rPr>
-        <w:t>jep</w:t>
-      </w:r>
-      <w:proofErr w:type="spellEnd"/>
-      <w:r>
-        <w:t>/</w:t>
-      </w:r>
-      <w:proofErr w:type="spellStart"/>
-      <w:r>
-        <w:rPr>
-          <w:lang w:val="en-US"/>
-        </w:rPr>
-        <w:t>jepriatoolkit</w:t>
-      </w:r>
-      <w:proofErr w:type="spellEnd"/>
-      <w:r>
-        <w:t>/</w:t>
-      </w:r>
-      <w:r>
-        <w:rPr>
-          <w:lang w:val="en-US"/>
-        </w:rPr>
-        <w:t>overview</w:t>
-      </w:r>
-      <w:r>
-        <w:t>.</w:t>
-      </w:r>
-      <w:r>
-        <w:rPr>
-          <w:lang w:val="en-US"/>
-        </w:rPr>
-        <w:t>html</w:t>
-      </w:r>
-      <w:r>
-        <w:t xml:space="preserve"> </w:t>
-      </w:r>
-      <w:r>
-        <w:t>необходимо добавить раздел «Комментарии к версиям» -</w:t>
-      </w:r>
-      <w:r>
-        <w:t xml:space="preserve">&gt; </w:t>
-      </w:r>
-      <w:r>
-        <w:t>«6.4</w:t>
-      </w:r>
-      <w:r>
-        <w:t>.0 (</w:t>
-      </w:r>
-      <w:r>
-        <w:t>2015-11-24</w:t>
-      </w:r>
-      <w:r>
-        <w:t>)</w:t>
-      </w:r>
-      <w:r>
-        <w:t>».</w:t>
-      </w:r>
-    </w:p>
-    <w:p>
-      <w:pPr>
-        <w:pStyle w:val="a3"/>
-        <w:numPr>
-          <w:ilvl w:val="0"/>
-          <w:numId w:val="4"/>
-        </w:numPr>
-        <w:jc w:val="both"/>
-      </w:pPr>
-      <w:r>
-        <w:t xml:space="preserve">Создание тега </w:t>
-      </w:r>
-      <w:proofErr w:type="spellStart"/>
-      <w:r>
-        <w:rPr>
-          <w:lang w:val="en-US"/>
-        </w:rPr>
-        <w:t>JepRia</w:t>
-      </w:r>
-      <w:proofErr w:type="spellEnd"/>
-      <w:r>
-        <w:t xml:space="preserve"> </w:t>
-      </w:r>
-      <w:r>
-        <w:t xml:space="preserve">должно сопровождаться созданием тега </w:t>
-      </w:r>
-      <w:proofErr w:type="spellStart"/>
-      <w:r>
-        <w:rPr>
-          <w:lang w:val="en-US"/>
-        </w:rPr>
-        <w:t>JepRiaShowcase</w:t>
-      </w:r>
-      <w:proofErr w:type="spellEnd"/>
-      <w:r>
-        <w:t xml:space="preserve">, </w:t>
-      </w:r>
-      <w:r>
-        <w:rPr>
-          <w:b/>
-        </w:rPr>
-        <w:t xml:space="preserve">даже если </w:t>
-      </w:r>
-      <w:r>
-        <w:rPr>
-          <w:b/>
-        </w:rPr>
-        <w:t>код</w:t>
-      </w:r>
-      <w:r>
-        <w:rPr>
-          <w:b/>
-        </w:rPr>
-        <w:t xml:space="preserve"> </w:t>
-      </w:r>
-      <w:proofErr w:type="spellStart"/>
-      <w:r>
-        <w:rPr>
-          <w:b/>
-          <w:lang w:val="en-US"/>
-        </w:rPr>
-        <w:t>JepRiaShowcase</w:t>
-      </w:r>
-      <w:proofErr w:type="spellEnd"/>
-      <w:r>
-        <w:rPr>
-          <w:b/>
-        </w:rPr>
-        <w:t xml:space="preserve"> не претерпел изменений</w:t>
-      </w:r>
-      <w:r>
-        <w:t xml:space="preserve">. Необходимо изменить номер тега </w:t>
-      </w:r>
-      <w:proofErr w:type="spellStart"/>
-      <w:r>
-        <w:rPr>
-          <w:lang w:val="en-US"/>
-        </w:rPr>
-        <w:t>JepRia</w:t>
-      </w:r>
-      <w:proofErr w:type="spellEnd"/>
-      <w:r>
-        <w:t xml:space="preserve"> </w:t>
-      </w:r>
-      <w:r>
-        <w:t xml:space="preserve">в </w:t>
-      </w:r>
-      <w:r>
-        <w:rPr>
-          <w:lang w:val="en-US"/>
-        </w:rPr>
-        <w:t>Module</w:t>
-      </w:r>
-      <w:r>
-        <w:t>/</w:t>
-      </w:r>
-      <w:proofErr w:type="spellStart"/>
-      <w:r>
-        <w:rPr>
-          <w:lang w:val="en-US"/>
-        </w:rPr>
-        <w:t>JepRiaShowcase</w:t>
-      </w:r>
-      <w:proofErr w:type="spellEnd"/>
-      <w:r>
-        <w:t>/</w:t>
-      </w:r>
-      <w:r>
-        <w:rPr>
-          <w:lang w:val="en-US"/>
-        </w:rPr>
-        <w:t>App</w:t>
-      </w:r>
-      <w:r>
-        <w:t>/</w:t>
-      </w:r>
-      <w:r>
-        <w:rPr>
-          <w:lang w:val="en-US"/>
-        </w:rPr>
-        <w:t>build</w:t>
-      </w:r>
-      <w:r>
-        <w:t>.</w:t>
-      </w:r>
-      <w:r>
-        <w:rPr>
-          <w:lang w:val="en-US"/>
-        </w:rPr>
-        <w:t>properties</w:t>
-      </w:r>
-      <w:r>
-        <w:t xml:space="preserve"> </w:t>
-      </w:r>
-      <w:r>
-        <w:t xml:space="preserve">и пересобрать </w:t>
-      </w:r>
-      <w:proofErr w:type="spellStart"/>
-      <w:r>
-        <w:rPr>
-          <w:lang w:val="en-US"/>
-        </w:rPr>
-        <w:t>JepRiaShowcase</w:t>
-      </w:r>
-      <w:proofErr w:type="spellEnd"/>
-      <w:r>
-        <w:t xml:space="preserve"> </w:t>
-      </w:r>
-      <w:r>
-        <w:t xml:space="preserve">на созданном теге </w:t>
-      </w:r>
-      <w:proofErr w:type="spellStart"/>
-      <w:r>
-        <w:rPr>
-          <w:lang w:val="en-US"/>
-        </w:rPr>
-        <w:t>JepRia</w:t>
-      </w:r>
-      <w:proofErr w:type="spellEnd"/>
-      <w:r>
-        <w:t>.</w:t>
-      </w:r>
-      <w:bookmarkStart w:id="0" w:name="_GoBack"/>
-      <w:bookmarkEnd w:id="0"/>
+    </w:p>
+    <w:p>
+      <w:pPr>
+        <w:rPr>
+          <w:lang w:val="en-US"/>
+        </w:rPr>
+      </w:pPr>
     </w:p>
     <w:p>
       <w:pPr>
@@ -1292,262 +769,47 @@
         <w:jc w:val="both"/>
       </w:pPr>
       <w:r>
-        <w:t xml:space="preserve">После создания тега из каждого модуля формируются отдельные </w:t>
-      </w:r>
-      <w:r>
-        <w:rPr>
-          <w:lang w:val="en-US"/>
-        </w:rPr>
-        <w:t>zip</w:t>
-      </w:r>
-      <w:r>
-        <w:t>-</w:t>
-      </w:r>
-      <w:r>
-        <w:t xml:space="preserve">архивы, включающие в себя папки </w:t>
-      </w:r>
-      <w:r>
-        <w:rPr>
-          <w:lang w:val="en-US"/>
-        </w:rPr>
-        <w:t>App</w:t>
-      </w:r>
+        <w:t xml:space="preserve">Предполагается, что все планируемые к включению </w:t>
+      </w:r>
+      <w:proofErr w:type="gramStart"/>
+      <w:r>
+        <w:t>в</w:t>
+      </w:r>
+      <w:proofErr w:type="gramEnd"/>
       <w:r>
         <w:t xml:space="preserve"> </w:t>
       </w:r>
-      <w:r>
-        <w:t xml:space="preserve">и </w:t>
-      </w:r>
-      <w:r>
-        <w:rPr>
-          <w:lang w:val="en-US"/>
-        </w:rPr>
-        <w:t>Doc</w:t>
-      </w:r>
-      <w:r>
-        <w:t xml:space="preserve">. </w:t>
-      </w:r>
-      <w:r>
-        <w:t xml:space="preserve">Папку </w:t>
-      </w:r>
-      <w:r>
-        <w:rPr>
-          <w:lang w:val="en-US"/>
-        </w:rPr>
-        <w:t>App</w:t>
-      </w:r>
+      <w:proofErr w:type="gramStart"/>
+      <w:r>
+        <w:t>тег</w:t>
+      </w:r>
+      <w:proofErr w:type="gramEnd"/>
+      <w:r>
+        <w:t xml:space="preserve"> изменения </w:t>
+      </w:r>
+      <w:proofErr w:type="spellStart"/>
+      <w:r>
+        <w:t>закомичены</w:t>
+      </w:r>
+      <w:proofErr w:type="spellEnd"/>
       <w:r>
         <w:t xml:space="preserve"> </w:t>
       </w:r>
       <w:r>
-        <w:t xml:space="preserve">необходимо очистить от «мусора», т.е. логов и временных файлов сборки. </w:t>
-      </w:r>
-      <w:r>
-        <w:t xml:space="preserve">Имена файлов при этом формируются следующим образом: </w:t>
-      </w:r>
-      <w:r>
-        <w:rPr>
-          <w:lang w:val="en-US"/>
-        </w:rPr>
-        <w:t>Module</w:t>
-      </w:r>
-      <w:r>
-        <w:t>-</w:t>
-      </w:r>
-      <w:r>
-        <w:rPr>
-          <w:lang w:val="en-US"/>
-        </w:rPr>
-        <w:t>X</w:t>
-      </w:r>
+        <w:t xml:space="preserve">и отправлены в </w:t>
+      </w:r>
+      <w:proofErr w:type="spellStart"/>
+      <w:r>
+        <w:t>репозиторий</w:t>
+      </w:r>
+      <w:proofErr w:type="spellEnd"/>
       <w:r>
         <w:t>.</w:t>
       </w:r>
-      <w:r>
-        <w:rPr>
-          <w:lang w:val="en-US"/>
-        </w:rPr>
-        <w:t>Y</w:t>
-      </w:r>
-      <w:r>
-        <w:t>.</w:t>
-      </w:r>
-      <w:r>
-        <w:rPr>
-          <w:lang w:val="en-US"/>
-        </w:rPr>
-        <w:t>Z</w:t>
-      </w:r>
-      <w:r>
-        <w:t>.</w:t>
-      </w:r>
-      <w:r>
-        <w:rPr>
-          <w:lang w:val="en-US"/>
-        </w:rPr>
-        <w:t>zip</w:t>
-      </w:r>
-      <w:r>
-        <w:t>.</w:t>
-      </w:r>
-      <w:r>
-        <w:t xml:space="preserve"> Так, в примере выше с двумя модулями в теге будет создано два файла: </w:t>
-      </w:r>
-      <w:proofErr w:type="spellStart"/>
-      <w:r>
-        <w:rPr>
-          <w:lang w:val="en-US"/>
-        </w:rPr>
-        <w:t>JepRia</w:t>
-      </w:r>
-      <w:proofErr w:type="spellEnd"/>
-      <w:r>
-        <w:t>-</w:t>
-      </w:r>
-      <w:r>
-        <w:t>8.6.0.</w:t>
-      </w:r>
-      <w:r>
-        <w:rPr>
-          <w:lang w:val="en-US"/>
-        </w:rPr>
-        <w:t>zip</w:t>
-      </w:r>
-      <w:r>
-        <w:t xml:space="preserve"> </w:t>
-      </w:r>
-      <w:r>
-        <w:t xml:space="preserve">и </w:t>
-      </w:r>
-      <w:proofErr w:type="spellStart"/>
-      <w:r>
-        <w:rPr>
-          <w:lang w:val="en-US"/>
-        </w:rPr>
-        <w:t>JepRiaToolkit</w:t>
-      </w:r>
-      <w:proofErr w:type="spellEnd"/>
-      <w:r>
-        <w:t>-</w:t>
-      </w:r>
-      <w:r>
-        <w:t>6.2.0.</w:t>
-      </w:r>
-      <w:r>
-        <w:rPr>
-          <w:lang w:val="en-US"/>
-        </w:rPr>
-        <w:t>zip</w:t>
-      </w:r>
-      <w:r>
-        <w:t>.</w:t>
-      </w:r>
-    </w:p>
-    <w:p>
-      <w:pPr>
-        <w:ind w:firstLine="567"/>
-        <w:jc w:val="both"/>
-      </w:pPr>
-      <w:r>
-        <w:t xml:space="preserve">Созданные архивы размещаются </w:t>
-      </w:r>
-      <w:hyperlink r:id="rId9" w:history="1">
-        <w:r>
-          <w:rPr>
-            <w:rStyle w:val="a9"/>
-          </w:rPr>
-          <w:t xml:space="preserve">на </w:t>
-        </w:r>
-        <w:proofErr w:type="spellStart"/>
-        <w:r>
-          <w:rPr>
-            <w:rStyle w:val="a9"/>
-            <w:lang w:val="en-US"/>
-          </w:rPr>
-          <w:t>SourceForge</w:t>
-        </w:r>
-        <w:proofErr w:type="spellEnd"/>
-        <w:r>
-          <w:rPr>
-            <w:rStyle w:val="a9"/>
-          </w:rPr>
-          <w:t xml:space="preserve"> в разделе </w:t>
-        </w:r>
-        <w:r>
-          <w:rPr>
-            <w:rStyle w:val="a9"/>
-            <w:lang w:val="en-US"/>
-          </w:rPr>
-          <w:t>Files</w:t>
-        </w:r>
-      </w:hyperlink>
-      <w:r>
-        <w:t>.</w:t>
-      </w:r>
-    </w:p>
-    <w:p>
-      <w:pPr>
-        <w:pStyle w:val="1"/>
-      </w:pPr>
-      <w:r>
-        <w:t xml:space="preserve">Создание тега с помощью </w:t>
-      </w:r>
-      <w:proofErr w:type="spellStart"/>
-      <w:r>
-        <w:rPr>
-          <w:lang w:val="en-US"/>
-        </w:rPr>
-        <w:t>TortoiseGit</w:t>
-      </w:r>
-      <w:proofErr w:type="spellEnd"/>
-    </w:p>
-    <w:p>
-      <w:pPr>
-        <w:ind w:firstLine="567"/>
-        <w:jc w:val="both"/>
-      </w:pPr>
-      <w:r>
-        <w:t xml:space="preserve">Предполагается, что все планируемые к включению </w:t>
-      </w:r>
-      <w:proofErr w:type="gramStart"/>
-      <w:r>
-        <w:t>в</w:t>
-      </w:r>
-      <w:proofErr w:type="gramEnd"/>
-      <w:r>
-        <w:t xml:space="preserve"> </w:t>
-      </w:r>
-      <w:proofErr w:type="gramStart"/>
-      <w:r>
-        <w:t>тег</w:t>
-      </w:r>
-      <w:proofErr w:type="gramEnd"/>
-      <w:r>
-        <w:t xml:space="preserve"> изменения </w:t>
-      </w:r>
-      <w:proofErr w:type="spellStart"/>
-      <w:r>
-        <w:t>закоммичены</w:t>
-      </w:r>
-      <w:proofErr w:type="spellEnd"/>
-      <w:r>
-        <w:t xml:space="preserve"> </w:t>
-      </w:r>
-      <w:r>
-        <w:t xml:space="preserve">и отправлены в </w:t>
-      </w:r>
-      <w:proofErr w:type="spellStart"/>
-      <w:r>
-        <w:t>репозиторий</w:t>
-      </w:r>
-      <w:proofErr w:type="spellEnd"/>
-      <w:r>
-        <w:t>.</w:t>
-      </w:r>
-    </w:p>
-    <w:p>
-      <w:pPr>
-        <w:pStyle w:val="a3"/>
+    </w:p>
+    <w:p>
+      <w:pPr>
+        <w:pStyle w:val="ListParagraph"/>
         <w:numPr>
           <w:ilvl w:val="0"/>
           <w:numId w:val="2"/>
@@ -1620,11 +882,10 @@
       <w:r>
         <w:rPr>
           <w:noProof/>
-          <w:lang w:eastAsia="ru-RU"/>
-        </w:rPr>
-        <w:lastRenderedPageBreak/>
+          <w:lang w:val="en-US"/>
+        </w:rPr>
         <w:drawing>
-          <wp:inline distT="0" distB="0" distL="0" distR="0" wp14:anchorId="3AB91B34" wp14:editId="68E279B2">
+          <wp:inline distT="0" distB="0" distL="0" distR="0">
             <wp:extent cx="3299792" cy="4776013"/>
             <wp:effectExtent l="0" t="0" r="0" b="5715"/>
             <wp:docPr id="1" name="Рисунок 1"/>
@@ -1639,7 +900,7 @@
                     <pic:cNvPicPr/>
                   </pic:nvPicPr>
                   <pic:blipFill rotWithShape="1">
-                    <a:blip r:embed="rId10"/>
+                    <a:blip r:embed="rId8" cstate="print"/>
                     <a:srcRect l="38933" t="19732" r="20312" b="6535"/>
                     <a:stretch/>
                   </pic:blipFill>
@@ -1656,7 +917,7 @@
                     </a:ln>
                     <a:extLst>
                       <a:ext uri="{53640926-AAD7-44D8-BBD7-CCE9431645EC}">
-                        <a14:shadowObscured xmlns:a14="http://schemas.microsoft.com/office/drawing/2010/main"/>
+                        <a14:shadowObscured xmlns:a14="http://schemas.microsoft.com/office/drawing/2010/main" xmlns:wps="http://schemas.microsoft.com/office/word/2010/wordprocessingShape" xmlns:wpi="http://schemas.microsoft.com/office/word/2010/wordprocessingInk" xmlns:wpg="http://schemas.microsoft.com/office/word/2010/wordprocessingGroup" xmlns:w14="http://schemas.microsoft.com/office/word/2010/wordml" xmlns:w="http://schemas.openxmlformats.org/wordprocessingml/2006/main" xmlns:w10="urn:schemas-microsoft-com:office:word" xmlns:wp14="http://schemas.microsoft.com/office/word/2010/wordprocessingDrawing" xmlns:v="urn:schemas-microsoft-com:vml" xmlns:o="urn:schemas-microsoft-com:office:office" xmlns:mc="http://schemas.openxmlformats.org/markup-compatibility/2006" xmlns:wpc="http://schemas.microsoft.com/office/word/2010/wordprocessingCanvas" xmlns=""/>
                       </a:ext>
                     </a:extLst>
                   </pic:spPr>
@@ -1669,7 +930,7 @@
     </w:p>
     <w:p>
       <w:pPr>
-        <w:pStyle w:val="a3"/>
+        <w:pStyle w:val="ListParagraph"/>
         <w:numPr>
           <w:ilvl w:val="0"/>
           <w:numId w:val="2"/>
@@ -1781,10 +1042,11 @@
       <w:r>
         <w:rPr>
           <w:noProof/>
-          <w:lang w:eastAsia="ru-RU"/>
-        </w:rPr>
+          <w:lang w:val="en-US"/>
+        </w:rPr>
+        <w:lastRenderedPageBreak/>
         <w:drawing>
-          <wp:inline distT="0" distB="0" distL="0" distR="0" wp14:anchorId="6AA92826" wp14:editId="47EAD5F8">
+          <wp:inline distT="0" distB="0" distL="0" distR="0">
             <wp:extent cx="4015409" cy="3054732"/>
             <wp:effectExtent l="0" t="0" r="4445" b="0"/>
             <wp:docPr id="2" name="Рисунок 2"/>
@@ -1799,7 +1061,7 @@
                     <pic:cNvPicPr/>
                   </pic:nvPicPr>
                   <pic:blipFill rotWithShape="1">
-                    <a:blip r:embed="rId11"/>
+                    <a:blip r:embed="rId9" cstate="print"/>
                     <a:srcRect l="36253" t="25251" r="13982" b="27424"/>
                     <a:stretch/>
                   </pic:blipFill>
@@ -1816,7 +1078,7 @@
                     </a:ln>
                     <a:extLst>
                       <a:ext uri="{53640926-AAD7-44D8-BBD7-CCE9431645EC}">
-                        <a14:shadowObscured xmlns:a14="http://schemas.microsoft.com/office/drawing/2010/main"/>
+                        <a14:shadowObscured xmlns:a14="http://schemas.microsoft.com/office/drawing/2010/main" xmlns:wps="http://schemas.microsoft.com/office/word/2010/wordprocessingShape" xmlns:wpi="http://schemas.microsoft.com/office/word/2010/wordprocessingInk" xmlns:wpg="http://schemas.microsoft.com/office/word/2010/wordprocessingGroup" xmlns:w14="http://schemas.microsoft.com/office/word/2010/wordml" xmlns:w="http://schemas.openxmlformats.org/wordprocessingml/2006/main" xmlns:w10="urn:schemas-microsoft-com:office:word" xmlns:wp14="http://schemas.microsoft.com/office/word/2010/wordprocessingDrawing" xmlns:v="urn:schemas-microsoft-com:vml" xmlns:o="urn:schemas-microsoft-com:office:office" xmlns:mc="http://schemas.openxmlformats.org/markup-compatibility/2006" xmlns:wpc="http://schemas.microsoft.com/office/word/2010/wordprocessingCanvas" xmlns=""/>
                       </a:ext>
                     </a:extLst>
                   </pic:spPr>
@@ -1829,7 +1091,7 @@
     </w:p>
     <w:p>
       <w:pPr>
-        <w:pStyle w:val="a3"/>
+        <w:pStyle w:val="ListParagraph"/>
         <w:numPr>
           <w:ilvl w:val="0"/>
           <w:numId w:val="2"/>
@@ -1857,11 +1119,10 @@
       <w:r>
         <w:rPr>
           <w:noProof/>
-          <w:lang w:eastAsia="ru-RU"/>
-        </w:rPr>
-        <w:lastRenderedPageBreak/>
+          <w:lang w:val="en-US"/>
+        </w:rPr>
         <w:drawing>
-          <wp:inline distT="0" distB="0" distL="0" distR="0" wp14:anchorId="451ED5D7" wp14:editId="12D53F03">
+          <wp:inline distT="0" distB="0" distL="0" distR="0">
             <wp:extent cx="2735248" cy="2496709"/>
             <wp:effectExtent l="0" t="0" r="8255" b="0"/>
             <wp:docPr id="3" name="Рисунок 3"/>
@@ -1876,7 +1137,7 @@
                     <pic:cNvPicPr/>
                   </pic:nvPicPr>
                   <pic:blipFill rotWithShape="1">
-                    <a:blip r:embed="rId12"/>
+                    <a:blip r:embed="rId10" cstate="print"/>
                     <a:srcRect l="39866" t="31271" r="14116" b="16221"/>
                     <a:stretch/>
                   </pic:blipFill>
@@ -1893,7 +1154,7 @@
                     </a:ln>
                     <a:extLst>
                       <a:ext uri="{53640926-AAD7-44D8-BBD7-CCE9431645EC}">
-                        <a14:shadowObscured xmlns:a14="http://schemas.microsoft.com/office/drawing/2010/main"/>
+                        <a14:shadowObscured xmlns:a14="http://schemas.microsoft.com/office/drawing/2010/main" xmlns:wps="http://schemas.microsoft.com/office/word/2010/wordprocessingShape" xmlns:wpi="http://schemas.microsoft.com/office/word/2010/wordprocessingInk" xmlns:wpg="http://schemas.microsoft.com/office/word/2010/wordprocessingGroup" xmlns:w14="http://schemas.microsoft.com/office/word/2010/wordml" xmlns:w="http://schemas.openxmlformats.org/wordprocessingml/2006/main" xmlns:w10="urn:schemas-microsoft-com:office:word" xmlns:wp14="http://schemas.microsoft.com/office/word/2010/wordprocessingDrawing" xmlns:v="urn:schemas-microsoft-com:vml" xmlns:o="urn:schemas-microsoft-com:office:office" xmlns:mc="http://schemas.openxmlformats.org/markup-compatibility/2006" xmlns:wpc="http://schemas.microsoft.com/office/word/2010/wordprocessingCanvas" xmlns=""/>
                       </a:ext>
                     </a:extLst>
                   </pic:spPr>
@@ -1906,7 +1167,7 @@
     </w:p>
     <w:p>
       <w:pPr>
-        <w:pStyle w:val="a3"/>
+        <w:pStyle w:val="ListParagraph"/>
         <w:numPr>
           <w:ilvl w:val="0"/>
           <w:numId w:val="2"/>
@@ -2009,10 +1270,11 @@
       <w:r>
         <w:rPr>
           <w:noProof/>
-          <w:lang w:eastAsia="ru-RU"/>
-        </w:rPr>
+          <w:lang w:val="en-US"/>
+        </w:rPr>
+        <w:lastRenderedPageBreak/>
         <w:drawing>
-          <wp:inline distT="0" distB="0" distL="0" distR="0" wp14:anchorId="2AE7974B" wp14:editId="018C3587">
+          <wp:inline distT="0" distB="0" distL="0" distR="0">
             <wp:extent cx="2393343" cy="2323826"/>
             <wp:effectExtent l="0" t="0" r="6985" b="635"/>
             <wp:docPr id="4" name="Рисунок 4"/>
@@ -2027,7 +1289,7 @@
                     <pic:cNvPicPr/>
                   </pic:nvPicPr>
                   <pic:blipFill rotWithShape="1">
-                    <a:blip r:embed="rId13"/>
+                    <a:blip r:embed="rId11" cstate="print"/>
                     <a:srcRect l="63141" t="29431" r="4618" b="31439"/>
                     <a:stretch/>
                   </pic:blipFill>
@@ -2044,7 +1306,7 @@
                     </a:ln>
                     <a:extLst>
                       <a:ext uri="{53640926-AAD7-44D8-BBD7-CCE9431645EC}">
-                        <a14:shadowObscured xmlns:a14="http://schemas.microsoft.com/office/drawing/2010/main"/>
+                        <a14:shadowObscured xmlns:a14="http://schemas.microsoft.com/office/drawing/2010/main" xmlns:wps="http://schemas.microsoft.com/office/word/2010/wordprocessingShape" xmlns:wpi="http://schemas.microsoft.com/office/word/2010/wordprocessingInk" xmlns:wpg="http://schemas.microsoft.com/office/word/2010/wordprocessingGroup" xmlns:w14="http://schemas.microsoft.com/office/word/2010/wordml" xmlns:w="http://schemas.openxmlformats.org/wordprocessingml/2006/main" xmlns:w10="urn:schemas-microsoft-com:office:word" xmlns:wp14="http://schemas.microsoft.com/office/word/2010/wordprocessingDrawing" xmlns:v="urn:schemas-microsoft-com:vml" xmlns:o="urn:schemas-microsoft-com:office:office" xmlns:mc="http://schemas.openxmlformats.org/markup-compatibility/2006" xmlns:wpc="http://schemas.microsoft.com/office/word/2010/wordprocessingCanvas" xmlns=""/>
                       </a:ext>
                     </a:extLst>
                   </pic:spPr>
@@ -2057,7 +1319,7 @@
     </w:p>
     <w:p>
       <w:pPr>
-        <w:pStyle w:val="a3"/>
+        <w:pStyle w:val="ListParagraph"/>
         <w:numPr>
           <w:ilvl w:val="0"/>
           <w:numId w:val="2"/>
@@ -2122,11 +1384,10 @@
       <w:r>
         <w:rPr>
           <w:noProof/>
-          <w:lang w:eastAsia="ru-RU"/>
-        </w:rPr>
-        <w:lastRenderedPageBreak/>
+          <w:lang w:val="en-US"/>
+        </w:rPr>
         <w:drawing>
-          <wp:inline distT="0" distB="0" distL="0" distR="0" wp14:anchorId="42BFBE94" wp14:editId="50FF109A">
+          <wp:inline distT="0" distB="0" distL="0" distR="0">
             <wp:extent cx="3857625" cy="3841684"/>
             <wp:effectExtent l="0" t="0" r="0" b="6985"/>
             <wp:docPr id="5" name="Рисунок 5"/>
@@ -2141,7 +1402,7 @@
                     <pic:cNvPicPr/>
                   </pic:nvPicPr>
                   <pic:blipFill>
-                    <a:blip r:embed="rId14"/>
+                    <a:blip r:embed="rId12" cstate="print"/>
                     <a:stretch>
                       <a:fillRect/>
                     </a:stretch>
@@ -2212,7 +1473,7 @@
       </w:r>
     </w:p>
     <w:sectPr>
-      <w:footerReference w:type="default" r:id="rId15"/>
+      <w:footerReference w:type="default" r:id="rId13"/>
       <w:pgSz w:w="11906" w:h="16838"/>
       <w:pgMar w:top="1134" w:right="850" w:bottom="1134" w:left="1701" w:header="708" w:footer="708" w:gutter="0"/>
       <w:cols w:space="708"/>
@@ -2223,7 +1484,7 @@
 </file>
 
 <file path=word/endnotes.xml><?xml version="1.0" encoding="utf-8"?>
-<w:endnotes xmlns:wpc="http://schemas.microsoft.com/office/word/2010/wordprocessingCanvas" xmlns:mc="http://schemas.openxmlformats.org/markup-compatibility/2006" xmlns:o="urn:schemas-microsoft-com:office:office" xmlns:r="http://schemas.openxmlformats.org/officeDocument/2006/relationships" xmlns:m="http://schemas.openxmlformats.org/officeDocument/2006/math" xmlns:v="urn:schemas-microsoft-com:vml" xmlns:wp14="http://schemas.microsoft.com/office/word/2010/wordprocessingDrawing" xmlns:wp="http://schemas.openxmlformats.org/drawingml/2006/wordprocessingDrawing" xmlns:w10="urn:schemas-microsoft-com:office:word" xmlns:w="http://schemas.openxmlformats.org/wordprocessingml/2006/main" xmlns:w14="http://schemas.microsoft.com/office/word/2010/wordml" xmlns:wpg="http://schemas.microsoft.com/office/word/2010/wordprocessingGroup" xmlns:wpi="http://schemas.microsoft.com/office/word/2010/wordprocessingInk" xmlns:wne="http://schemas.microsoft.com/office/word/2006/wordml" xmlns:wps="http://schemas.microsoft.com/office/word/2010/wordprocessingShape" mc:Ignorable="w14 wp14">
+<w:endnotes xmlns:ve="http://schemas.openxmlformats.org/markup-compatibility/2006" xmlns:o="urn:schemas-microsoft-com:office:office" xmlns:r="http://schemas.openxmlformats.org/officeDocument/2006/relationships" xmlns:m="http://schemas.openxmlformats.org/officeDocument/2006/math" xmlns:v="urn:schemas-microsoft-com:vml" xmlns:wp="http://schemas.openxmlformats.org/drawingml/2006/wordprocessingDrawing" xmlns:w10="urn:schemas-microsoft-com:office:word" xmlns:w="http://schemas.openxmlformats.org/wordprocessingml/2006/main" xmlns:wne="http://schemas.microsoft.com/office/word/2006/wordml">
   <w:endnote w:type="separator" w:id="-1">
     <w:p>
       <w:pPr>
@@ -2248,7 +1509,7 @@
 </file>
 
 <file path=word/footer1.xml><?xml version="1.0" encoding="utf-8"?>
-<w:ftr xmlns:wpc="http://schemas.microsoft.com/office/word/2010/wordprocessingCanvas" xmlns:mc="http://schemas.openxmlformats.org/markup-compatibility/2006" xmlns:o="urn:schemas-microsoft-com:office:office" xmlns:r="http://schemas.openxmlformats.org/officeDocument/2006/relationships" xmlns:m="http://schemas.openxmlformats.org/officeDocument/2006/math" xmlns:v="urn:schemas-microsoft-com:vml" xmlns:wp14="http://schemas.microsoft.com/office/word/2010/wordprocessingDrawing" xmlns:wp="http://schemas.openxmlformats.org/drawingml/2006/wordprocessingDrawing" xmlns:w10="urn:schemas-microsoft-com:office:word" xmlns:w="http://schemas.openxmlformats.org/wordprocessingml/2006/main" xmlns:w14="http://schemas.microsoft.com/office/word/2010/wordml" xmlns:wpg="http://schemas.microsoft.com/office/word/2010/wordprocessingGroup" xmlns:wpi="http://schemas.microsoft.com/office/word/2010/wordprocessingInk" xmlns:wne="http://schemas.microsoft.com/office/word/2006/wordml" xmlns:wps="http://schemas.microsoft.com/office/word/2010/wordprocessingShape" mc:Ignorable="w14 wp14">
+<w:ftr xmlns:ve="http://schemas.openxmlformats.org/markup-compatibility/2006" xmlns:o="urn:schemas-microsoft-com:office:office" xmlns:r="http://schemas.openxmlformats.org/officeDocument/2006/relationships" xmlns:m="http://schemas.openxmlformats.org/officeDocument/2006/math" xmlns:v="urn:schemas-microsoft-com:vml" xmlns:wp="http://schemas.openxmlformats.org/drawingml/2006/wordprocessingDrawing" xmlns:w10="urn:schemas-microsoft-com:office:word" xmlns:w="http://schemas.openxmlformats.org/wordprocessingml/2006/main" xmlns:wne="http://schemas.microsoft.com/office/word/2006/wordml">
   <w:sdt>
     <w:sdtPr>
       <w:id w:val="-1571115520"/>
@@ -2257,11 +1518,10 @@
         <w:docPartUnique/>
       </w:docPartObj>
     </w:sdtPr>
-    <w:sdtEndPr/>
     <w:sdtContent>
       <w:p>
         <w:pPr>
-          <w:pStyle w:val="ae"/>
+          <w:pStyle w:val="Footer"/>
           <w:jc w:val="center"/>
         </w:pPr>
         <w:r>
@@ -2277,7 +1537,7 @@
           <w:rPr>
             <w:noProof/>
           </w:rPr>
-          <w:t>2</w:t>
+          <w:t>1</w:t>
         </w:r>
         <w:r>
           <w:fldChar w:fldCharType="end"/>
@@ -2287,14 +1547,14 @@
   </w:sdt>
   <w:p>
     <w:pPr>
-      <w:pStyle w:val="ae"/>
+      <w:pStyle w:val="Footer"/>
     </w:pPr>
   </w:p>
 </w:ftr>
 </file>
 
 <file path=word/footnotes.xml><?xml version="1.0" encoding="utf-8"?>
-<w:footnotes xmlns:wpc="http://schemas.microsoft.com/office/word/2010/wordprocessingCanvas" xmlns:mc="http://schemas.openxmlformats.org/markup-compatibility/2006" xmlns:o="urn:schemas-microsoft-com:office:office" xmlns:r="http://schemas.openxmlformats.org/officeDocument/2006/relationships" xmlns:m="http://schemas.openxmlformats.org/officeDocument/2006/math" xmlns:v="urn:schemas-microsoft-com:vml" xmlns:wp14="http://schemas.microsoft.com/office/word/2010/wordprocessingDrawing" xmlns:wp="http://schemas.openxmlformats.org/drawingml/2006/wordprocessingDrawing" xmlns:w10="urn:schemas-microsoft-com:office:word" xmlns:w="http://schemas.openxmlformats.org/wordprocessingml/2006/main" xmlns:w14="http://schemas.microsoft.com/office/word/2010/wordml" xmlns:wpg="http://schemas.microsoft.com/office/word/2010/wordprocessingGroup" xmlns:wpi="http://schemas.microsoft.com/office/word/2010/wordprocessingInk" xmlns:wne="http://schemas.microsoft.com/office/word/2006/wordml" xmlns:wps="http://schemas.microsoft.com/office/word/2010/wordprocessingShape" mc:Ignorable="w14 wp14">
+<w:footnotes xmlns:ve="http://schemas.openxmlformats.org/markup-compatibility/2006" xmlns:o="urn:schemas-microsoft-com:office:office" xmlns:r="http://schemas.openxmlformats.org/officeDocument/2006/relationships" xmlns:m="http://schemas.openxmlformats.org/officeDocument/2006/math" xmlns:v="urn:schemas-microsoft-com:vml" xmlns:wp="http://schemas.openxmlformats.org/drawingml/2006/wordprocessingDrawing" xmlns:w10="urn:schemas-microsoft-com:office:word" xmlns:w="http://schemas.openxmlformats.org/wordprocessingml/2006/main" xmlns:wne="http://schemas.microsoft.com/office/word/2006/wordml">
   <w:footnote w:type="separator" w:id="-1">
     <w:p>
       <w:pPr>
@@ -2318,12 +1578,12 @@
   <w:footnote w:id="1">
     <w:p>
       <w:pPr>
-        <w:pStyle w:val="a6"/>
+        <w:pStyle w:val="FootnoteText"/>
         <w:jc w:val="both"/>
       </w:pPr>
       <w:r>
         <w:rPr>
-          <w:rStyle w:val="a8"/>
+          <w:rStyle w:val="FootnoteReference"/>
         </w:rPr>
         <w:footnoteRef/>
       </w:r>
@@ -2391,7 +1651,7 @@
 </file>
 
 <file path=word/numbering.xml><?xml version="1.0" encoding="utf-8"?>
-<w:numbering xmlns:wpc="http://schemas.microsoft.com/office/word/2010/wordprocessingCanvas" xmlns:mc="http://schemas.openxmlformats.org/markup-compatibility/2006" xmlns:o="urn:schemas-microsoft-com:office:office" xmlns:r="http://schemas.openxmlformats.org/officeDocument/2006/relationships" xmlns:m="http://schemas.openxmlformats.org/officeDocument/2006/math" xmlns:v="urn:schemas-microsoft-com:vml" xmlns:wp14="http://schemas.microsoft.com/office/word/2010/wordprocessingDrawing" xmlns:wp="http://schemas.openxmlformats.org/drawingml/2006/wordprocessingDrawing" xmlns:w10="urn:schemas-microsoft-com:office:word" xmlns:w="http://schemas.openxmlformats.org/wordprocessingml/2006/main" xmlns:w14="http://schemas.microsoft.com/office/word/2010/wordml" xmlns:wpg="http://schemas.microsoft.com/office/word/2010/wordprocessingGroup" xmlns:wpi="http://schemas.microsoft.com/office/word/2010/wordprocessingInk" xmlns:wne="http://schemas.microsoft.com/office/word/2006/wordml" xmlns:wps="http://schemas.microsoft.com/office/word/2010/wordprocessingShape" mc:Ignorable="w14 wp14">
+<w:numbering xmlns:ve="http://schemas.openxmlformats.org/markup-compatibility/2006" xmlns:o="urn:schemas-microsoft-com:office:office" xmlns:r="http://schemas.openxmlformats.org/officeDocument/2006/relationships" xmlns:m="http://schemas.openxmlformats.org/officeDocument/2006/math" xmlns:v="urn:schemas-microsoft-com:vml" xmlns:wp="http://schemas.openxmlformats.org/drawingml/2006/wordprocessingDrawing" xmlns:w10="urn:schemas-microsoft-com:office:word" xmlns:w="http://schemas.openxmlformats.org/wordprocessingml/2006/main" xmlns:wne="http://schemas.microsoft.com/office/word/2006/wordml">
   <w:abstractNum w:abstractNumId="0">
     <w:nsid w:val="040311F7"/>
     <w:multiLevelType w:val="hybridMultilevel"/>
@@ -2812,7 +2072,7 @@
 </file>
 
 <file path=word/styles.xml><?xml version="1.0" encoding="utf-8"?>
-<w:styles xmlns:mc="http://schemas.openxmlformats.org/markup-compatibility/2006" xmlns:r="http://schemas.openxmlformats.org/officeDocument/2006/relationships" xmlns:w="http://schemas.openxmlformats.org/wordprocessingml/2006/main" xmlns:w14="http://schemas.microsoft.com/office/word/2010/wordml" mc:Ignorable="w14">
+<w:styles xmlns:r="http://schemas.openxmlformats.org/officeDocument/2006/relationships" xmlns:w="http://schemas.openxmlformats.org/wordprocessingml/2006/main">
   <w:docDefaults>
     <w:rPrDefault>
       <w:rPr>
@@ -2967,15 +2227,16 @@
     <w:lsdException w:name="Bibliography" w:uiPriority="37"/>
     <w:lsdException w:name="TOC Heading" w:uiPriority="39" w:qFormat="1"/>
   </w:latentStyles>
-  <w:style w:type="paragraph" w:default="1" w:styleId="a">
+  <w:style w:type="paragraph" w:default="1" w:styleId="Normal">
     <w:name w:val="Normal"/>
     <w:qFormat/>
-  </w:style>
-  <w:style w:type="paragraph" w:styleId="1">
+    <w:rsid w:val="00365D38"/>
+  </w:style>
+  <w:style w:type="paragraph" w:styleId="Heading1">
     <w:name w:val="heading 1"/>
-    <w:basedOn w:val="a"/>
-    <w:next w:val="a"/>
-    <w:link w:val="10"/>
+    <w:basedOn w:val="Normal"/>
+    <w:next w:val="Normal"/>
+    <w:link w:val="Heading1Char"/>
     <w:uiPriority w:val="9"/>
     <w:qFormat/>
     <w:rsid w:val="00893CC2"/>
@@ -2994,11 +2255,11 @@
       <w:szCs w:val="28"/>
     </w:rPr>
   </w:style>
-  <w:style w:type="paragraph" w:styleId="2">
+  <w:style w:type="paragraph" w:styleId="Heading2">
     <w:name w:val="heading 2"/>
-    <w:basedOn w:val="a"/>
-    <w:next w:val="a"/>
-    <w:link w:val="20"/>
+    <w:basedOn w:val="Normal"/>
+    <w:next w:val="Normal"/>
+    <w:link w:val="Heading2Char"/>
     <w:uiPriority w:val="9"/>
     <w:unhideWhenUsed/>
     <w:qFormat/>
@@ -3018,17 +2279,18 @@
       <w:szCs w:val="26"/>
     </w:rPr>
   </w:style>
-  <w:style w:type="character" w:default="1" w:styleId="a0">
+  <w:style w:type="character" w:default="1" w:styleId="DefaultParagraphFont">
     <w:name w:val="Default Paragraph Font"/>
     <w:uiPriority w:val="1"/>
     <w:semiHidden/>
     <w:unhideWhenUsed/>
   </w:style>
-  <w:style w:type="table" w:default="1" w:styleId="a1">
+  <w:style w:type="table" w:default="1" w:styleId="TableNormal">
     <w:name w:val="Normal Table"/>
     <w:uiPriority w:val="99"/>
     <w:semiHidden/>
     <w:unhideWhenUsed/>
+    <w:qFormat/>
     <w:tblPr>
       <w:tblInd w:w="0" w:type="dxa"/>
       <w:tblCellMar>
@@ -3039,16 +2301,16 @@
       </w:tblCellMar>
     </w:tblPr>
   </w:style>
-  <w:style w:type="numbering" w:default="1" w:styleId="a2">
+  <w:style w:type="numbering" w:default="1" w:styleId="NoList">
     <w:name w:val="No List"/>
     <w:uiPriority w:val="99"/>
     <w:semiHidden/>
     <w:unhideWhenUsed/>
   </w:style>
-  <w:style w:type="character" w:customStyle="1" w:styleId="20">
-    <w:name w:val="Заголовок 2 Знак"/>
-    <w:basedOn w:val="a0"/>
-    <w:link w:val="2"/>
+  <w:style w:type="character" w:customStyle="1" w:styleId="Heading2Char">
+    <w:name w:val="Heading 2 Char"/>
+    <w:basedOn w:val="DefaultParagraphFont"/>
+    <w:link w:val="Heading2"/>
     <w:uiPriority w:val="9"/>
     <w:rsid w:val="009F3288"/>
     <w:rPr>
@@ -3060,9 +2322,9 @@
       <w:szCs w:val="26"/>
     </w:rPr>
   </w:style>
-  <w:style w:type="paragraph" w:styleId="a3">
+  <w:style w:type="paragraph" w:styleId="ListParagraph">
     <w:name w:val="List Paragraph"/>
-    <w:basedOn w:val="a"/>
+    <w:basedOn w:val="Normal"/>
     <w:uiPriority w:val="34"/>
     <w:qFormat/>
     <w:rsid w:val="00D72E0F"/>
@@ -3071,11 +2333,11 @@
       <w:contextualSpacing/>
     </w:pPr>
   </w:style>
-  <w:style w:type="paragraph" w:styleId="a4">
+  <w:style w:type="paragraph" w:styleId="Title">
     <w:name w:val="Title"/>
-    <w:basedOn w:val="a"/>
-    <w:next w:val="a"/>
-    <w:link w:val="a5"/>
+    <w:basedOn w:val="Normal"/>
+    <w:next w:val="Normal"/>
+    <w:link w:val="TitleChar"/>
     <w:uiPriority w:val="10"/>
     <w:qFormat/>
     <w:rsid w:val="00893CC2"/>
@@ -3095,10 +2357,10 @@
       <w:szCs w:val="52"/>
     </w:rPr>
   </w:style>
-  <w:style w:type="character" w:customStyle="1" w:styleId="a5">
-    <w:name w:val="Название Знак"/>
-    <w:basedOn w:val="a0"/>
-    <w:link w:val="a4"/>
+  <w:style w:type="character" w:customStyle="1" w:styleId="TitleChar">
+    <w:name w:val="Title Char"/>
+    <w:basedOn w:val="DefaultParagraphFont"/>
+    <w:link w:val="Title"/>
     <w:uiPriority w:val="10"/>
     <w:rsid w:val="00893CC2"/>
     <w:rPr>
@@ -3110,10 +2372,10 @@
       <w:szCs w:val="52"/>
     </w:rPr>
   </w:style>
-  <w:style w:type="character" w:customStyle="1" w:styleId="10">
-    <w:name w:val="Заголовок 1 Знак"/>
-    <w:basedOn w:val="a0"/>
-    <w:link w:val="1"/>
+  <w:style w:type="character" w:customStyle="1" w:styleId="Heading1Char">
+    <w:name w:val="Heading 1 Char"/>
+    <w:basedOn w:val="DefaultParagraphFont"/>
+    <w:link w:val="Heading1"/>
     <w:uiPriority w:val="9"/>
     <w:rsid w:val="00893CC2"/>
     <w:rPr>
@@ -3125,10 +2387,10 @@
       <w:szCs w:val="28"/>
     </w:rPr>
   </w:style>
-  <w:style w:type="paragraph" w:styleId="a6">
+  <w:style w:type="paragraph" w:styleId="FootnoteText">
     <w:name w:val="footnote text"/>
-    <w:basedOn w:val="a"/>
-    <w:link w:val="a7"/>
+    <w:basedOn w:val="Normal"/>
+    <w:link w:val="FootnoteTextChar"/>
     <w:uiPriority w:val="99"/>
     <w:semiHidden/>
     <w:unhideWhenUsed/>
@@ -3141,10 +2403,10 @@
       <w:szCs w:val="20"/>
     </w:rPr>
   </w:style>
-  <w:style w:type="character" w:customStyle="1" w:styleId="a7">
-    <w:name w:val="Текст сноски Знак"/>
-    <w:basedOn w:val="a0"/>
-    <w:link w:val="a6"/>
+  <w:style w:type="character" w:customStyle="1" w:styleId="FootnoteTextChar">
+    <w:name w:val="Footnote Text Char"/>
+    <w:basedOn w:val="DefaultParagraphFont"/>
+    <w:link w:val="FootnoteText"/>
     <w:uiPriority w:val="99"/>
     <w:semiHidden/>
     <w:rsid w:val="00453FF9"/>
@@ -3153,9 +2415,9 @@
       <w:szCs w:val="20"/>
     </w:rPr>
   </w:style>
-  <w:style w:type="character" w:styleId="a8">
+  <w:style w:type="character" w:styleId="FootnoteReference">
     <w:name w:val="footnote reference"/>
-    <w:basedOn w:val="a0"/>
+    <w:basedOn w:val="DefaultParagraphFont"/>
     <w:uiPriority w:val="99"/>
     <w:semiHidden/>
     <w:unhideWhenUsed/>
@@ -3164,9 +2426,9 @@
       <w:vertAlign w:val="superscript"/>
     </w:rPr>
   </w:style>
-  <w:style w:type="character" w:styleId="a9">
+  <w:style w:type="character" w:styleId="Hyperlink">
     <w:name w:val="Hyperlink"/>
-    <w:basedOn w:val="a0"/>
+    <w:basedOn w:val="DefaultParagraphFont"/>
     <w:uiPriority w:val="99"/>
     <w:unhideWhenUsed/>
     <w:rsid w:val="00660A38"/>
@@ -3175,10 +2437,10 @@
       <w:u w:val="single"/>
     </w:rPr>
   </w:style>
-  <w:style w:type="paragraph" w:styleId="aa">
+  <w:style w:type="paragraph" w:styleId="BalloonText">
     <w:name w:val="Balloon Text"/>
-    <w:basedOn w:val="a"/>
-    <w:link w:val="ab"/>
+    <w:basedOn w:val="Normal"/>
+    <w:link w:val="BalloonTextChar"/>
     <w:uiPriority w:val="99"/>
     <w:semiHidden/>
     <w:unhideWhenUsed/>
@@ -3192,10 +2454,10 @@
       <w:szCs w:val="16"/>
     </w:rPr>
   </w:style>
-  <w:style w:type="character" w:customStyle="1" w:styleId="ab">
-    <w:name w:val="Текст выноски Знак"/>
-    <w:basedOn w:val="a0"/>
-    <w:link w:val="aa"/>
+  <w:style w:type="character" w:customStyle="1" w:styleId="BalloonTextChar">
+    <w:name w:val="Balloon Text Char"/>
+    <w:basedOn w:val="DefaultParagraphFont"/>
+    <w:link w:val="BalloonText"/>
     <w:uiPriority w:val="99"/>
     <w:semiHidden/>
     <w:rsid w:val="00E463C8"/>
@@ -3205,10 +2467,10 @@
       <w:szCs w:val="16"/>
     </w:rPr>
   </w:style>
-  <w:style w:type="paragraph" w:styleId="ac">
+  <w:style w:type="paragraph" w:styleId="Header">
     <w:name w:val="header"/>
-    <w:basedOn w:val="a"/>
-    <w:link w:val="ad"/>
+    <w:basedOn w:val="Normal"/>
+    <w:link w:val="HeaderChar"/>
     <w:uiPriority w:val="99"/>
     <w:unhideWhenUsed/>
     <w:rsid w:val="003731A8"/>
@@ -3220,17 +2482,17 @@
       <w:spacing w:after="0" w:line="240" w:lineRule="auto"/>
     </w:pPr>
   </w:style>
-  <w:style w:type="character" w:customStyle="1" w:styleId="ad">
-    <w:name w:val="Верхний колонтитул Знак"/>
-    <w:basedOn w:val="a0"/>
-    <w:link w:val="ac"/>
+  <w:style w:type="character" w:customStyle="1" w:styleId="HeaderChar">
+    <w:name w:val="Header Char"/>
+    <w:basedOn w:val="DefaultParagraphFont"/>
+    <w:link w:val="Header"/>
     <w:uiPriority w:val="99"/>
     <w:rsid w:val="003731A8"/>
   </w:style>
-  <w:style w:type="paragraph" w:styleId="ae">
+  <w:style w:type="paragraph" w:styleId="Footer">
     <w:name w:val="footer"/>
-    <w:basedOn w:val="a"/>
-    <w:link w:val="af"/>
+    <w:basedOn w:val="Normal"/>
+    <w:link w:val="FooterChar"/>
     <w:uiPriority w:val="99"/>
     <w:unhideWhenUsed/>
     <w:rsid w:val="003731A8"/>
@@ -3242,10 +2504,10 @@
       <w:spacing w:after="0" w:line="240" w:lineRule="auto"/>
     </w:pPr>
   </w:style>
-  <w:style w:type="character" w:customStyle="1" w:styleId="af">
-    <w:name w:val="Нижний колонтитул Знак"/>
-    <w:basedOn w:val="a0"/>
-    <w:link w:val="ae"/>
+  <w:style w:type="character" w:customStyle="1" w:styleId="FooterChar">
+    <w:name w:val="Footer Char"/>
+    <w:basedOn w:val="DefaultParagraphFont"/>
+    <w:link w:val="Footer"/>
     <w:uiPriority w:val="99"/>
     <w:rsid w:val="003731A8"/>
   </w:style>
@@ -3983,7 +3245,7 @@
 </file>
 
 <file path=customXml/itemProps1.xml><?xml version="1.0" encoding="utf-8"?>
-<ds:datastoreItem xmlns:ds="http://schemas.openxmlformats.org/officeDocument/2006/customXml" ds:itemID="{D2C94BE4-8EED-4BA9-8AF6-CFCC53E338C7}">
+<ds:datastoreItem xmlns:ds="http://schemas.openxmlformats.org/officeDocument/2006/customXml" ds:itemID="{F963833F-1A81-404C-9B93-AE1F85494F6C}">
   <ds:schemaRefs>
     <ds:schemaRef ds:uri="http://schemas.openxmlformats.org/officeDocument/2006/bibliography"/>
   </ds:schemaRefs>

</xml_diff>